<commit_message>
Previsualización de dias de clases, migraciones para la creacion de fichas y ejercios
</commit_message>
<xml_diff>
--- a/app/Docs/Templates/Asistencias/1H.docx
+++ b/app/Docs/Templates/Asistencias/1H.docx
@@ -1191,7 +1191,6 @@
                 <w14:ligatures w14:val="standardContextual"/>
               </w:rPr>
             </w:pPr>
-            <w:proofErr w:type="spellStart"/>
             <w:r>
               <w:rPr>
                 <w:rFonts w:ascii="Louis George Cafe" w:eastAsia="Louis George Cafe" w:hAnsi="Louis George Cafe" w:cs="Louis George Cafe"/>
@@ -1203,7 +1202,6 @@
               </w:rPr>
               <w:t>N°</w:t>
             </w:r>
-            <w:proofErr w:type="spellEnd"/>
           </w:p>
         </w:tc>
         <w:tc>
@@ -2539,11 +2537,42 @@
           </w:tcPr>
           <w:p>
             <w:pPr>
-              <w:jc w:val="center"/>
-              <w:rPr>
-                <w:rFonts w:ascii="Louis George Cafe" w:eastAsia="Louis George Cafe" w:hAnsi="Louis George Cafe" w:cs="Louis George Cafe"/>
-              </w:rPr>
-            </w:pPr>
+              <w:pStyle w:val="NormalWeb"/>
+              <w:spacing w:before="0" w:beforeAutospacing="0" w:after="0" w:afterAutospacing="0"/>
+              <w:rPr>
+                <w:rFonts w:ascii="Louis George Cafe" w:eastAsia="Louis George Cafe" w:hAnsi="Louis George Cafe" w:cs="Louis George Cafe"/>
+                <w:kern w:val="2"/>
+                <w:lang w:val="es-ES" w:eastAsia="en-US"/>
+                <w14:ligatures w14:val="standardContextual"/>
+              </w:rPr>
+            </w:pPr>
+            <w:r>
+              <w:rPr>
+                <w:rFonts w:ascii="Louis George Cafe" w:eastAsia="Louis George Cafe" w:hAnsi="Louis George Cafe" w:cs="Louis George Cafe"/>
+                <w:kern w:val="2"/>
+                <w:lang w:val="es-ES" w:eastAsia="en-US"/>
+                <w14:ligatures w14:val="standardContextual"/>
+              </w:rPr>
+              <w:t>${</w:t>
+            </w:r>
+            <w:r>
+              <w:rPr>
+                <w:rFonts w:ascii="Louis George Cafe" w:eastAsia="Louis George Cafe" w:hAnsi="Louis George Cafe" w:cs="Louis George Cafe"/>
+                <w:kern w:val="2"/>
+                <w:lang w:val="es-ES" w:eastAsia="en-US"/>
+                <w14:ligatures w14:val="standardContextual"/>
+              </w:rPr>
+              <w:t>ESTUDIANTES</w:t>
+            </w:r>
+            <w:r>
+              <w:rPr>
+                <w:rFonts w:ascii="Louis George Cafe" w:eastAsia="Louis George Cafe" w:hAnsi="Louis George Cafe" w:cs="Louis George Cafe"/>
+                <w:kern w:val="2"/>
+                <w:lang w:val="es-ES" w:eastAsia="en-US"/>
+                <w14:ligatures w14:val="standardContextual"/>
+              </w:rPr>
+              <w:t>}</w:t>
+            </w:r>
           </w:p>
         </w:tc>
         <w:tc>
@@ -2947,7 +2976,6 @@
           </w:tcPr>
           <w:p>
             <w:pPr>
-              <w:jc w:val="center"/>
               <w:rPr>
                 <w:rFonts w:ascii="Louis George Cafe" w:eastAsia="Louis George Cafe" w:hAnsi="Louis George Cafe" w:cs="Louis George Cafe"/>
               </w:rPr>
@@ -3355,7 +3383,6 @@
           </w:tcPr>
           <w:p>
             <w:pPr>
-              <w:jc w:val="center"/>
               <w:rPr>
                 <w:rFonts w:ascii="Louis George Cafe" w:eastAsia="Louis George Cafe" w:hAnsi="Louis George Cafe" w:cs="Louis George Cafe"/>
               </w:rPr>
@@ -3763,7 +3790,6 @@
           </w:tcPr>
           <w:p>
             <w:pPr>
-              <w:jc w:val="center"/>
               <w:rPr>
                 <w:rFonts w:ascii="Louis George Cafe" w:eastAsia="Louis George Cafe" w:hAnsi="Louis George Cafe" w:cs="Louis George Cafe"/>
               </w:rPr>
@@ -4171,7 +4197,6 @@
           </w:tcPr>
           <w:p>
             <w:pPr>
-              <w:jc w:val="center"/>
               <w:rPr>
                 <w:rFonts w:ascii="Louis George Cafe" w:eastAsia="Louis George Cafe" w:hAnsi="Louis George Cafe" w:cs="Louis George Cafe"/>
               </w:rPr>
@@ -4579,7 +4604,6 @@
           </w:tcPr>
           <w:p>
             <w:pPr>
-              <w:jc w:val="center"/>
               <w:rPr>
                 <w:rFonts w:ascii="Louis George Cafe" w:eastAsia="Louis George Cafe" w:hAnsi="Louis George Cafe" w:cs="Louis George Cafe"/>
               </w:rPr>
@@ -4987,7 +5011,6 @@
           </w:tcPr>
           <w:p>
             <w:pPr>
-              <w:jc w:val="center"/>
               <w:rPr>
                 <w:rFonts w:ascii="Louis George Cafe" w:eastAsia="Louis George Cafe" w:hAnsi="Louis George Cafe" w:cs="Louis George Cafe"/>
               </w:rPr>

</xml_diff>